<commit_message>
add screenshots to notes
</commit_message>
<xml_diff>
--- a/2022.11.16_R4DS_GHA_setup_chat.docx
+++ b/2022.11.16_R4DS_GHA_setup_chat.docx
@@ -706,7 +706,7 @@
           <w:szCs w:val="23"/>
         </w:rPr>
         <w:pict w14:anchorId="0155F988">
-          <v:rect id="_x0000_i1030" style="width:0;height:1.5pt" o:hralign="center" o:hrstd="t" o:hr="t" fillcolor="#a0a0a0" stroked="f"/>
+          <v:rect id="_x0000_i1025" style="width:0;height:1.5pt" o:hralign="center" o:hrstd="t" o:hr="t" fillcolor="#a0a0a0" stroked="f"/>
         </w:pict>
       </w:r>
     </w:p>
@@ -1853,36 +1853,6 @@
     <w:p>
       <w:pPr>
         <w:shd w:val="clear" w:color="auto" w:fill="FFFFFF"/>
-        <w:spacing w:after="60" w:line="240" w:lineRule="auto"/>
-        <w:rPr>
-          <w:rFonts w:ascii="Arial" w:eastAsia="Times New Roman" w:hAnsi="Arial" w:cs="Arial"/>
-          <w:color w:val="1D1C1D"/>
-          <w:sz w:val="23"/>
-          <w:szCs w:val="23"/>
-        </w:rPr>
-      </w:pPr>
-      <w:r>
-        <w:rPr>
-          <w:rFonts w:ascii="Arial" w:eastAsia="Times New Roman" w:hAnsi="Arial" w:cs="Arial"/>
-          <w:color w:val="1D1C1D"/>
-          <w:sz w:val="20"/>
-          <w:szCs w:val="20"/>
-        </w:rPr>
-        <w:t>image.png</w:t>
-      </w:r>
-      <w:r>
-        <w:rPr>
-          <w:rFonts w:ascii="Arial" w:eastAsia="Times New Roman" w:hAnsi="Arial" w:cs="Arial"/>
-          <w:color w:val="1D1C1D"/>
-          <w:sz w:val="23"/>
-          <w:szCs w:val="23"/>
-        </w:rPr>
-        <w:t> </w:t>
-      </w:r>
-    </w:p>
-    <w:p>
-      <w:pPr>
-        <w:shd w:val="clear" w:color="auto" w:fill="FFFFFF"/>
         <w:spacing w:after="0" w:line="240" w:lineRule="auto"/>
         <w:rPr>
           <w:rFonts w:ascii="Times New Roman" w:eastAsia="Times New Roman" w:hAnsi="Times New Roman" w:cs="Times New Roman"/>
@@ -1891,6 +1861,60 @@
           <w:szCs w:val="24"/>
         </w:rPr>
       </w:pPr>
+      <w:r>
+        <w:rPr>
+          <w:rFonts w:ascii="Arial" w:eastAsia="Times New Roman" w:hAnsi="Arial" w:cs="Arial"/>
+          <w:noProof/>
+          <w:color w:val="1D1C1D"/>
+          <w:sz w:val="23"/>
+          <w:szCs w:val="23"/>
+        </w:rPr>
+        <w:drawing>
+          <wp:inline distT="0" distB="0" distL="0" distR="0" wp14:anchorId="5346227F" wp14:editId="5C397C50">
+            <wp:extent cx="5486400" cy="2992582"/>
+            <wp:effectExtent l="0" t="0" r="0" b="0"/>
+            <wp:docPr id="60" name="Picture 60"/>
+            <wp:cNvGraphicFramePr>
+              <a:graphicFrameLocks xmlns:a="http://schemas.openxmlformats.org/drawingml/2006/main" noChangeAspect="1"/>
+            </wp:cNvGraphicFramePr>
+            <a:graphic xmlns:a="http://schemas.openxmlformats.org/drawingml/2006/main">
+              <a:graphicData uri="http://schemas.openxmlformats.org/drawingml/2006/picture">
+                <pic:pic xmlns:pic="http://schemas.openxmlformats.org/drawingml/2006/picture">
+                  <pic:nvPicPr>
+                    <pic:cNvPr id="0" name="Picture 3"/>
+                    <pic:cNvPicPr>
+                      <a:picLocks noChangeAspect="1" noChangeArrowheads="1"/>
+                    </pic:cNvPicPr>
+                  </pic:nvPicPr>
+                  <pic:blipFill>
+                    <a:blip r:embed="rId30" cstate="print">
+                      <a:extLst>
+                        <a:ext uri="{28A0092B-C50C-407E-A947-70E740481C1C}">
+                          <a14:useLocalDpi xmlns:a14="http://schemas.microsoft.com/office/drawing/2010/main" val="0"/>
+                        </a:ext>
+                      </a:extLst>
+                    </a:blip>
+                    <a:srcRect/>
+                    <a:stretch>
+                      <a:fillRect/>
+                    </a:stretch>
+                  </pic:blipFill>
+                  <pic:spPr bwMode="auto">
+                    <a:xfrm>
+                      <a:off x="0" y="0"/>
+                      <a:ext cx="5486400" cy="2992582"/>
+                    </a:xfrm>
+                    <a:prstGeom prst="rect">
+                      <a:avLst/>
+                    </a:prstGeom>
+                    <a:noFill/>
+                  </pic:spPr>
+                </pic:pic>
+              </a:graphicData>
+            </a:graphic>
+          </wp:inline>
+        </w:drawing>
+      </w:r>
       <w:r>
         <w:rPr>
           <w:rFonts w:ascii="Arial" w:eastAsia="Times New Roman" w:hAnsi="Arial" w:cs="Arial"/>
@@ -1944,7 +1968,7 @@
                 <wp:extent cx="304800" cy="304800"/>
                 <wp:effectExtent l="0" t="0" r="0" b="0"/>
                 <wp:docPr id="43" name="Rectangle 43">
-                  <a:hlinkClick xmlns:a="http://schemas.openxmlformats.org/drawingml/2006/main" r:id="rId30"/>
+                  <a:hlinkClick xmlns:a="http://schemas.openxmlformats.org/drawingml/2006/main" r:id="rId31"/>
                 </wp:docPr>
                 <wp:cNvGraphicFramePr>
                   <a:graphicFrameLocks xmlns:a="http://schemas.openxmlformats.org/drawingml/2006/main" noChangeAspect="1"/>
@@ -2188,7 +2212,7 @@
         </w:rPr>
         <w:t>  </w:t>
       </w:r>
-      <w:hyperlink r:id="rId31" w:history="1">
+      <w:hyperlink r:id="rId32" w:history="1">
         <w:r>
           <w:rPr>
             <w:rFonts w:ascii="Arial" w:eastAsia="Times New Roman" w:hAnsi="Arial" w:cs="Arial"/>
@@ -2224,36 +2248,6 @@
     <w:p>
       <w:pPr>
         <w:shd w:val="clear" w:color="auto" w:fill="FFFFFF"/>
-        <w:spacing w:after="60" w:line="240" w:lineRule="auto"/>
-        <w:rPr>
-          <w:rFonts w:ascii="Arial" w:eastAsia="Times New Roman" w:hAnsi="Arial" w:cs="Arial"/>
-          <w:color w:val="1D1C1D"/>
-          <w:sz w:val="23"/>
-          <w:szCs w:val="23"/>
-        </w:rPr>
-      </w:pPr>
-      <w:r>
-        <w:rPr>
-          <w:rFonts w:ascii="Arial" w:eastAsia="Times New Roman" w:hAnsi="Arial" w:cs="Arial"/>
-          <w:color w:val="1D1C1D"/>
-          <w:sz w:val="20"/>
-          <w:szCs w:val="20"/>
-        </w:rPr>
-        <w:t>image.png</w:t>
-      </w:r>
-      <w:r>
-        <w:rPr>
-          <w:rFonts w:ascii="Arial" w:eastAsia="Times New Roman" w:hAnsi="Arial" w:cs="Arial"/>
-          <w:color w:val="1D1C1D"/>
-          <w:sz w:val="23"/>
-          <w:szCs w:val="23"/>
-        </w:rPr>
-        <w:t> </w:t>
-      </w:r>
-    </w:p>
-    <w:p>
-      <w:pPr>
-        <w:shd w:val="clear" w:color="auto" w:fill="FFFFFF"/>
         <w:spacing w:after="0" w:line="240" w:lineRule="auto"/>
         <w:rPr>
           <w:rFonts w:ascii="Times New Roman" w:eastAsia="Times New Roman" w:hAnsi="Times New Roman" w:cs="Times New Roman"/>
@@ -2262,6 +2256,61 @@
           <w:szCs w:val="24"/>
         </w:rPr>
       </w:pPr>
+      <w:r>
+        <w:rPr>
+          <w:rFonts w:ascii="Arial" w:eastAsia="Times New Roman" w:hAnsi="Arial" w:cs="Arial"/>
+          <w:noProof/>
+          <w:color w:val="1D1C1D"/>
+          <w:sz w:val="23"/>
+          <w:szCs w:val="23"/>
+        </w:rPr>
+        <w:lastRenderedPageBreak/>
+        <w:drawing>
+          <wp:inline distT="0" distB="0" distL="0" distR="0" wp14:anchorId="76A3A506" wp14:editId="2EF889A3">
+            <wp:extent cx="5486400" cy="3023384"/>
+            <wp:effectExtent l="0" t="0" r="0" b="5715"/>
+            <wp:docPr id="61" name="Picture 61"/>
+            <wp:cNvGraphicFramePr>
+              <a:graphicFrameLocks xmlns:a="http://schemas.openxmlformats.org/drawingml/2006/main" noChangeAspect="1"/>
+            </wp:cNvGraphicFramePr>
+            <a:graphic xmlns:a="http://schemas.openxmlformats.org/drawingml/2006/main">
+              <a:graphicData uri="http://schemas.openxmlformats.org/drawingml/2006/picture">
+                <pic:pic xmlns:pic="http://schemas.openxmlformats.org/drawingml/2006/picture">
+                  <pic:nvPicPr>
+                    <pic:cNvPr id="0" name="Picture 4"/>
+                    <pic:cNvPicPr>
+                      <a:picLocks noChangeAspect="1" noChangeArrowheads="1"/>
+                    </pic:cNvPicPr>
+                  </pic:nvPicPr>
+                  <pic:blipFill>
+                    <a:blip r:embed="rId33">
+                      <a:extLst>
+                        <a:ext uri="{28A0092B-C50C-407E-A947-70E740481C1C}">
+                          <a14:useLocalDpi xmlns:a14="http://schemas.microsoft.com/office/drawing/2010/main" val="0"/>
+                        </a:ext>
+                      </a:extLst>
+                    </a:blip>
+                    <a:srcRect/>
+                    <a:stretch>
+                      <a:fillRect/>
+                    </a:stretch>
+                  </pic:blipFill>
+                  <pic:spPr bwMode="auto">
+                    <a:xfrm>
+                      <a:off x="0" y="0"/>
+                      <a:ext cx="5486400" cy="3023384"/>
+                    </a:xfrm>
+                    <a:prstGeom prst="rect">
+                      <a:avLst/>
+                    </a:prstGeom>
+                    <a:noFill/>
+                  </pic:spPr>
+                </pic:pic>
+              </a:graphicData>
+            </a:graphic>
+          </wp:inline>
+        </w:drawing>
+      </w:r>
       <w:r>
         <w:rPr>
           <w:rFonts w:ascii="Arial" w:eastAsia="Times New Roman" w:hAnsi="Arial" w:cs="Arial"/>
@@ -2315,7 +2364,7 @@
                 <wp:extent cx="304800" cy="304800"/>
                 <wp:effectExtent l="0" t="0" r="0" b="0"/>
                 <wp:docPr id="40" name="Rectangle 40">
-                  <a:hlinkClick xmlns:a="http://schemas.openxmlformats.org/drawingml/2006/main" r:id="rId32"/>
+                  <a:hlinkClick xmlns:a="http://schemas.openxmlformats.org/drawingml/2006/main" r:id="rId34"/>
                 </wp:docPr>
                 <wp:cNvGraphicFramePr>
                   <a:graphicFrameLocks xmlns:a="http://schemas.openxmlformats.org/drawingml/2006/main" noChangeAspect="1"/>
@@ -2559,7 +2608,7 @@
         </w:rPr>
         <w:t>  </w:t>
       </w:r>
-      <w:hyperlink r:id="rId33" w:history="1">
+      <w:hyperlink r:id="rId35" w:history="1">
         <w:r>
           <w:rPr>
             <w:rFonts w:ascii="Arial" w:eastAsia="Times New Roman" w:hAnsi="Arial" w:cs="Arial"/>
@@ -2778,7 +2827,7 @@
         </w:rPr>
         <w:t>  </w:t>
       </w:r>
-      <w:hyperlink r:id="rId34" w:history="1">
+      <w:hyperlink r:id="rId36" w:history="1">
         <w:r>
           <w:rPr>
             <w:rFonts w:ascii="Arial" w:eastAsia="Times New Roman" w:hAnsi="Arial" w:cs="Arial"/>
@@ -2808,10 +2857,9 @@
           <w:sz w:val="23"/>
           <w:szCs w:val="23"/>
         </w:rPr>
-        <w:lastRenderedPageBreak/>
         <w:t>To make things available to R... what </w:t>
       </w:r>
-      <w:hyperlink r:id="rId35" w:history="1">
+      <w:hyperlink r:id="rId37" w:history="1">
         <w:r>
           <w:rPr>
             <w:rFonts w:ascii="Arial" w:eastAsia="Times New Roman" w:hAnsi="Arial" w:cs="Arial"/>
@@ -2858,7 +2906,7 @@
                     </pic:cNvPicPr>
                   </pic:nvPicPr>
                   <pic:blipFill>
-                    <a:blip r:embed="rId36">
+                    <a:blip r:embed="rId38">
                       <a:extLst>
                         <a:ext uri="{28A0092B-C50C-407E-A947-70E740481C1C}">
                           <a14:useLocalDpi xmlns:a14="http://schemas.microsoft.com/office/drawing/2010/main" val="0"/>
@@ -2898,7 +2946,7 @@
         </w:rPr>
         <w:t>My case was to make the variables available in the deployed environment, which the GHA was creating, rather than on GHA itself. If that helps to clarify the difference. Write an .Renviron file to send to </w:t>
       </w:r>
-      <w:hyperlink r:id="rId37" w:tgtFrame="_blank" w:history="1">
+      <w:hyperlink r:id="rId39" w:tgtFrame="_blank" w:history="1">
         <w:r>
           <w:rPr>
             <w:rFonts w:ascii="Arial" w:eastAsia="Times New Roman" w:hAnsi="Arial" w:cs="Arial"/>
@@ -3097,7 +3145,7 @@
         </w:rPr>
         <w:t>  </w:t>
       </w:r>
-      <w:hyperlink r:id="rId38" w:history="1">
+      <w:hyperlink r:id="rId40" w:history="1">
         <w:r>
           <w:rPr>
             <w:rFonts w:ascii="Arial" w:eastAsia="Times New Roman" w:hAnsi="Arial" w:cs="Arial"/>
@@ -3129,7 +3177,7 @@
         </w:rPr>
         <w:t>Yeah, think of GHA as "setting up a machine from code/specifications" - Jon's need was more "how do I deploy env variables from GHA secrets to </w:t>
       </w:r>
-      <w:hyperlink r:id="rId39" w:tgtFrame="_blank" w:history="1">
+      <w:hyperlink r:id="rId41" w:tgtFrame="_blank" w:history="1">
         <w:r>
           <w:rPr>
             <w:rFonts w:ascii="Arial" w:eastAsia="Times New Roman" w:hAnsi="Arial" w:cs="Arial"/>
@@ -3249,6 +3297,7 @@
           <w:sz w:val="23"/>
           <w:szCs w:val="23"/>
         </w:rPr>
+        <w:lastRenderedPageBreak/>
         <w:t>Matt Wood</w:t>
       </w:r>
       <w:r>
@@ -3319,7 +3368,7 @@
         </w:rPr>
         <w:t>  </w:t>
       </w:r>
-      <w:hyperlink r:id="rId40" w:history="1">
+      <w:hyperlink r:id="rId42" w:history="1">
         <w:r>
           <w:rPr>
             <w:rFonts w:ascii="Arial" w:eastAsia="Times New Roman" w:hAnsi="Arial" w:cs="Arial"/>
@@ -3351,7 +3400,7 @@
         </w:rPr>
         <w:t>ah nice, thanks </w:t>
       </w:r>
-      <w:hyperlink r:id="rId41" w:history="1">
+      <w:hyperlink r:id="rId43" w:history="1">
         <w:r>
           <w:rPr>
             <w:rFonts w:ascii="Arial" w:eastAsia="Times New Roman" w:hAnsi="Arial" w:cs="Arial"/>
@@ -3462,7 +3511,7 @@
         </w:rPr>
         <w:t> locally, and use </w:t>
       </w:r>
-      <w:hyperlink r:id="rId42" w:history="1">
+      <w:hyperlink r:id="rId44" w:history="1">
         <w:r>
           <w:rPr>
             <w:rFonts w:ascii="Arial" w:eastAsia="Times New Roman" w:hAnsi="Arial" w:cs="Arial"/>
@@ -3679,7 +3728,7 @@
         </w:rPr>
         <w:t>  </w:t>
       </w:r>
-      <w:hyperlink r:id="rId43" w:history="1">
+      <w:hyperlink r:id="rId45" w:history="1">
         <w:r>
           <w:rPr>
             <w:rFonts w:ascii="Arial" w:eastAsia="Times New Roman" w:hAnsi="Arial" w:cs="Arial"/>
@@ -3737,7 +3786,7 @@
                     </pic:cNvPicPr>
                   </pic:nvPicPr>
                   <pic:blipFill>
-                    <a:blip r:embed="rId36">
+                    <a:blip r:embed="rId38">
                       <a:extLst>
                         <a:ext uri="{28A0092B-C50C-407E-A947-70E740481C1C}">
                           <a14:useLocalDpi xmlns:a14="http://schemas.microsoft.com/office/drawing/2010/main" val="0"/>
@@ -3937,7 +3986,7 @@
         </w:rPr>
         <w:t>  </w:t>
       </w:r>
-      <w:hyperlink r:id="rId44" w:history="1">
+      <w:hyperlink r:id="rId46" w:history="1">
         <w:r>
           <w:rPr>
             <w:rFonts w:ascii="Arial" w:eastAsia="Times New Roman" w:hAnsi="Arial" w:cs="Arial"/>
@@ -3995,7 +4044,7 @@
                     </pic:cNvPicPr>
                   </pic:nvPicPr>
                   <pic:blipFill>
-                    <a:blip r:embed="rId45">
+                    <a:blip r:embed="rId47">
                       <a:extLst>
                         <a:ext uri="{28A0092B-C50C-407E-A947-70E740481C1C}">
                           <a14:useLocalDpi xmlns:a14="http://schemas.microsoft.com/office/drawing/2010/main" val="0"/>
@@ -4061,7 +4110,7 @@
                     </pic:cNvPicPr>
                   </pic:nvPicPr>
                   <pic:blipFill>
-                    <a:blip r:embed="rId46">
+                    <a:blip r:embed="rId48">
                       <a:extLst>
                         <a:ext uri="{28A0092B-C50C-407E-A947-70E740481C1C}">
                           <a14:useLocalDpi xmlns:a14="http://schemas.microsoft.com/office/drawing/2010/main" val="0"/>
@@ -4252,7 +4301,7 @@
         </w:rPr>
         <w:t>  </w:t>
       </w:r>
-      <w:hyperlink r:id="rId47" w:history="1">
+      <w:hyperlink r:id="rId49" w:history="1">
         <w:r>
           <w:rPr>
             <w:rFonts w:ascii="Arial" w:eastAsia="Times New Roman" w:hAnsi="Arial" w:cs="Arial"/>
@@ -4444,7 +4493,7 @@
         </w:rPr>
         <w:t>  </w:t>
       </w:r>
-      <w:hyperlink r:id="rId48" w:history="1">
+      <w:hyperlink r:id="rId50" w:history="1">
         <w:r>
           <w:rPr>
             <w:rFonts w:ascii="Arial" w:eastAsia="Times New Roman" w:hAnsi="Arial" w:cs="Arial"/>
@@ -4474,7 +4523,6 @@
           <w:sz w:val="23"/>
           <w:szCs w:val="23"/>
         </w:rPr>
-        <w:lastRenderedPageBreak/>
         <w:t>We can just mark this with </w:t>
       </w:r>
       <w:r>
@@ -4543,7 +4591,7 @@
         </w:rPr>
         <w:t> I think, </w:t>
       </w:r>
-      <w:hyperlink r:id="rId49" w:history="1">
+      <w:hyperlink r:id="rId51" w:history="1">
         <w:r>
           <w:rPr>
             <w:rFonts w:ascii="Arial" w:eastAsia="Times New Roman" w:hAnsi="Arial" w:cs="Arial"/>
@@ -4590,7 +4638,7 @@
                     </pic:cNvPicPr>
                   </pic:nvPicPr>
                   <pic:blipFill>
-                    <a:blip r:embed="rId50">
+                    <a:blip r:embed="rId52">
                       <a:extLst>
                         <a:ext uri="{28A0092B-C50C-407E-A947-70E740481C1C}">
                           <a14:useLocalDpi xmlns:a14="http://schemas.microsoft.com/office/drawing/2010/main" val="0"/>
@@ -4659,7 +4707,7 @@
                     </pic:cNvPicPr>
                   </pic:nvPicPr>
                   <pic:blipFill>
-                    <a:blip r:embed="rId51">
+                    <a:blip r:embed="rId53">
                       <a:extLst>
                         <a:ext uri="{28A0092B-C50C-407E-A947-70E740481C1C}">
                           <a14:useLocalDpi xmlns:a14="http://schemas.microsoft.com/office/drawing/2010/main" val="0"/>
@@ -4861,7 +4909,7 @@
         </w:rPr>
         <w:t>  </w:t>
       </w:r>
-      <w:hyperlink r:id="rId52" w:history="1">
+      <w:hyperlink r:id="rId54" w:history="1">
         <w:r>
           <w:rPr>
             <w:rFonts w:ascii="Arial" w:eastAsia="Times New Roman" w:hAnsi="Arial" w:cs="Arial"/>
@@ -4913,6 +4961,7 @@
           <w:sz w:val="23"/>
           <w:szCs w:val="23"/>
         </w:rPr>
+        <w:lastRenderedPageBreak/>
         <w:drawing>
           <wp:inline distT="0" distB="0" distL="0" distR="0" wp14:anchorId="210D84A8" wp14:editId="2F03F5E2">
             <wp:extent cx="457200" cy="457200"/>
@@ -5053,7 +5102,7 @@
         </w:rPr>
         <w:t>  </w:t>
       </w:r>
-      <w:hyperlink r:id="rId53" w:history="1">
+      <w:hyperlink r:id="rId55" w:history="1">
         <w:r>
           <w:rPr>
             <w:rFonts w:ascii="Arial" w:eastAsia="Times New Roman" w:hAnsi="Arial" w:cs="Arial"/>
@@ -5245,7 +5294,7 @@
         </w:rPr>
         <w:t>  </w:t>
       </w:r>
-      <w:hyperlink r:id="rId54" w:history="1">
+      <w:hyperlink r:id="rId56" w:history="1">
         <w:r>
           <w:rPr>
             <w:rFonts w:ascii="Arial" w:eastAsia="Times New Roman" w:hAnsi="Arial" w:cs="Arial"/>
@@ -5303,7 +5352,7 @@
                     </pic:cNvPicPr>
                   </pic:nvPicPr>
                   <pic:blipFill>
-                    <a:blip r:embed="rId55">
+                    <a:blip r:embed="rId57">
                       <a:extLst>
                         <a:ext uri="{28A0092B-C50C-407E-A947-70E740481C1C}">
                           <a14:useLocalDpi xmlns:a14="http://schemas.microsoft.com/office/drawing/2010/main" val="0"/>
@@ -5381,7 +5430,7 @@
                     </pic:cNvPicPr>
                   </pic:nvPicPr>
                   <pic:blipFill>
-                    <a:blip r:embed="rId56">
+                    <a:blip r:embed="rId58">
                       <a:extLst>
                         <a:ext uri="{28A0092B-C50C-407E-A947-70E740481C1C}">
                           <a14:useLocalDpi xmlns:a14="http://schemas.microsoft.com/office/drawing/2010/main" val="0"/>
@@ -5581,7 +5630,7 @@
         </w:rPr>
         <w:t>  </w:t>
       </w:r>
-      <w:hyperlink r:id="rId57" w:history="1">
+      <w:hyperlink r:id="rId59" w:history="1">
         <w:r>
           <w:rPr>
             <w:rFonts w:ascii="Arial" w:eastAsia="Times New Roman" w:hAnsi="Arial" w:cs="Arial"/>
@@ -5782,7 +5831,7 @@
         </w:rPr>
         <w:t>  </w:t>
       </w:r>
-      <w:hyperlink r:id="rId58" w:history="1">
+      <w:hyperlink r:id="rId60" w:history="1">
         <w:r>
           <w:rPr>
             <w:rFonts w:ascii="Arial" w:eastAsia="Times New Roman" w:hAnsi="Arial" w:cs="Arial"/>
@@ -5859,7 +5908,7 @@
         </w:rPr>
         <w:br/>
       </w:r>
-      <w:hyperlink r:id="rId59" w:tgtFrame="_blank" w:history="1">
+      <w:hyperlink r:id="rId61" w:tgtFrame="_blank" w:history="1">
         <w:r>
           <w:rPr>
             <w:rFonts w:ascii="Arial" w:eastAsia="Times New Roman" w:hAnsi="Arial" w:cs="Arial"/>
@@ -5966,7 +6015,6 @@
           <w:sz w:val="23"/>
           <w:szCs w:val="23"/>
         </w:rPr>
-        <w:lastRenderedPageBreak/>
         <w:t>while in the repo </w:t>
       </w:r>
       <w:r>
@@ -5987,7 +6035,7 @@
         </w:rPr>
         <w:t> parking a variable with the same name and copied text from that file per </w:t>
       </w:r>
-      <w:hyperlink r:id="rId60" w:history="1">
+      <w:hyperlink r:id="rId62" w:history="1">
         <w:r>
           <w:rPr>
             <w:rFonts w:ascii="Arial" w:eastAsia="Times New Roman" w:hAnsi="Arial" w:cs="Arial"/>
@@ -6055,7 +6103,7 @@
                     </pic:cNvPicPr>
                   </pic:nvPicPr>
                   <pic:blipFill>
-                    <a:blip r:embed="rId61">
+                    <a:blip r:embed="rId63">
                       <a:extLst>
                         <a:ext uri="{28A0092B-C50C-407E-A947-70E740481C1C}">
                           <a14:useLocalDpi xmlns:a14="http://schemas.microsoft.com/office/drawing/2010/main" val="0"/>
@@ -6109,7 +6157,7 @@
           <w:szCs w:val="23"/>
         </w:rPr>
       </w:pPr>
-      <w:hyperlink r:id="rId62" w:tgtFrame="_blank" w:history="1">
+      <w:hyperlink r:id="rId64" w:tgtFrame="_blank" w:history="1">
         <w:r>
           <w:rPr>
             <w:rFonts w:ascii="Arial" w:eastAsia="Times New Roman" w:hAnsi="Arial" w:cs="Arial"/>
@@ -6325,7 +6373,7 @@
         </w:rPr>
         <w:t>  </w:t>
       </w:r>
-      <w:hyperlink r:id="rId63" w:history="1">
+      <w:hyperlink r:id="rId65" w:history="1">
         <w:r>
           <w:rPr>
             <w:rFonts w:ascii="Arial" w:eastAsia="Times New Roman" w:hAnsi="Arial" w:cs="Arial"/>
@@ -6355,9 +6403,10 @@
           <w:sz w:val="23"/>
           <w:szCs w:val="23"/>
         </w:rPr>
+        <w:lastRenderedPageBreak/>
         <w:t>PS- </w:t>
       </w:r>
-      <w:hyperlink r:id="rId64" w:tgtFrame="_blank" w:history="1">
+      <w:hyperlink r:id="rId66" w:tgtFrame="_blank" w:history="1">
         <w:r>
           <w:rPr>
             <w:rFonts w:ascii="Arial" w:eastAsia="Times New Roman" w:hAnsi="Arial" w:cs="Arial"/>
@@ -6506,7 +6555,7 @@
           <w:szCs w:val="23"/>
         </w:rPr>
       </w:pPr>
-      <w:hyperlink r:id="rId65" w:tgtFrame="_blank" w:history="1">
+      <w:hyperlink r:id="rId67" w:tgtFrame="_blank" w:history="1">
         <w:r>
           <w:rPr>
             <w:rFonts w:ascii="Arial" w:eastAsia="Times New Roman" w:hAnsi="Arial" w:cs="Arial"/>

</xml_diff>